<commit_message>
Ajout détails commande, fix pb commandes, modif schema cas d'utilisation
</commit_message>
<xml_diff>
--- a/docs/Documentation Technique AP WEB.docx
+++ b/docs/Documentation Technique AP WEB.docx
@@ -47,7 +47,7 @@
                     </pic:cNvPicPr>
                   </pic:nvPicPr>
                   <pic:blipFill>
-                    <a:blip r:embed="rId7">
+                    <a:blip r:embed="rId8">
                       <a:extLst>
                         <a:ext uri="{28A0092B-C50C-407E-A947-70E740481C1C}">
                           <a14:useLocalDpi xmlns:a14="http://schemas.microsoft.com/office/drawing/2010/main" val="0"/>
@@ -527,7 +527,7 @@
                     <pic:cNvPicPr/>
                   </pic:nvPicPr>
                   <pic:blipFill>
-                    <a:blip r:embed="rId8"/>
+                    <a:blip r:embed="rId9"/>
                     <a:stretch>
                       <a:fillRect/>
                     </a:stretch>
@@ -684,7 +684,7 @@
                     <pic:cNvPicPr/>
                   </pic:nvPicPr>
                   <pic:blipFill>
-                    <a:blip r:embed="rId9"/>
+                    <a:blip r:embed="rId10"/>
                     <a:stretch>
                       <a:fillRect/>
                     </a:stretch>
@@ -1132,6 +1132,7 @@
         </w:rPr>
         <w:t xml:space="preserve">Le </w:t>
       </w:r>
+      <w:proofErr w:type="gramStart"/>
       <w:r>
         <w:rPr>
           <w:sz w:val="28"/>
@@ -1148,6 +1149,7 @@
         <w:t>gitignore</w:t>
       </w:r>
       <w:proofErr w:type="spellEnd"/>
+      <w:proofErr w:type="gramEnd"/>
       <w:r>
         <w:rPr>
           <w:sz w:val="28"/>
@@ -1823,7 +1825,7 @@
                     <pic:cNvPicPr/>
                   </pic:nvPicPr>
                   <pic:blipFill>
-                    <a:blip r:embed="rId10"/>
+                    <a:blip r:embed="rId11"/>
                     <a:stretch>
                       <a:fillRect/>
                     </a:stretch>
@@ -1951,7 +1953,7 @@
                     <pic:cNvPicPr/>
                   </pic:nvPicPr>
                   <pic:blipFill>
-                    <a:blip r:embed="rId11">
+                    <a:blip r:embed="rId12">
                       <a:extLst>
                         <a:ext uri="{28A0092B-C50C-407E-A947-70E740481C1C}">
                           <a14:useLocalDpi xmlns:a14="http://schemas.microsoft.com/office/drawing/2010/main" val="0"/>
@@ -2085,7 +2087,7 @@
                     <pic:cNvPicPr/>
                   </pic:nvPicPr>
                   <pic:blipFill>
-                    <a:blip r:embed="rId12"/>
+                    <a:blip r:embed="rId13"/>
                     <a:stretch>
                       <a:fillRect/>
                     </a:stretch>
@@ -2191,7 +2193,7 @@
                     </pic:cNvPicPr>
                   </pic:nvPicPr>
                   <pic:blipFill>
-                    <a:blip r:embed="rId13">
+                    <a:blip r:embed="rId14">
                       <a:extLst>
                         <a:ext uri="{28A0092B-C50C-407E-A947-70E740481C1C}">
                           <a14:useLocalDpi xmlns:a14="http://schemas.microsoft.com/office/drawing/2010/main" val="0"/>
@@ -2267,15 +2269,15 @@
         </w:rPr>
         <w:lastRenderedPageBreak/>
         <w:drawing>
-          <wp:anchor distT="0" distB="0" distL="114300" distR="114300" simplePos="0" relativeHeight="251666432" behindDoc="0" locked="0" layoutInCell="1" allowOverlap="1" wp14:anchorId="663A400A" wp14:editId="56BA24F5">
+          <wp:anchor distT="0" distB="0" distL="114300" distR="114300" simplePos="0" relativeHeight="251666432" behindDoc="0" locked="0" layoutInCell="1" allowOverlap="1" wp14:anchorId="663A400A" wp14:editId="544AB2FD">
             <wp:simplePos x="0" y="0"/>
             <wp:positionH relativeFrom="page">
               <wp:align>left</wp:align>
             </wp:positionH>
             <wp:positionV relativeFrom="paragraph">
-              <wp:posOffset>-899795</wp:posOffset>
+              <wp:posOffset>-678815</wp:posOffset>
             </wp:positionV>
-            <wp:extent cx="7443431" cy="6772275"/>
+            <wp:extent cx="7442835" cy="6610350"/>
             <wp:effectExtent l="0" t="0" r="5715" b="0"/>
             <wp:wrapNone/>
             <wp:docPr id="11" name="Image 11"/>
@@ -2291,23 +2293,21 @@
                       <a:picLocks noChangeAspect="1" noChangeArrowheads="1"/>
                     </pic:cNvPicPr>
                   </pic:nvPicPr>
-                  <pic:blipFill>
-                    <a:blip r:embed="rId14">
+                  <pic:blipFill rotWithShape="1">
+                    <a:blip r:embed="rId15">
                       <a:extLst>
                         <a:ext uri="{28A0092B-C50C-407E-A947-70E740481C1C}">
                           <a14:useLocalDpi xmlns:a14="http://schemas.microsoft.com/office/drawing/2010/main" val="0"/>
                         </a:ext>
                       </a:extLst>
                     </a:blip>
-                    <a:srcRect/>
-                    <a:stretch>
-                      <a:fillRect/>
-                    </a:stretch>
+                    <a:srcRect b="2383"/>
+                    <a:stretch/>
                   </pic:blipFill>
                   <pic:spPr bwMode="auto">
                     <a:xfrm>
                       <a:off x="0" y="0"/>
-                      <a:ext cx="7443431" cy="6772275"/>
+                      <a:ext cx="7442835" cy="6610350"/>
                     </a:xfrm>
                     <a:prstGeom prst="rect">
                       <a:avLst/>
@@ -2316,6 +2316,11 @@
                     <a:ln>
                       <a:noFill/>
                     </a:ln>
+                    <a:extLst>
+                      <a:ext uri="{53640926-AAD7-44D8-BBD7-CCE9431645EC}">
+                        <a14:shadowObscured xmlns:a14="http://schemas.microsoft.com/office/drawing/2010/main"/>
+                      </a:ext>
+                    </a:extLst>
                   </pic:spPr>
                 </pic:pic>
               </a:graphicData>
@@ -2329,14 +2334,1217 @@
           </wp:anchor>
         </w:drawing>
       </w:r>
-    </w:p>
-    <w:p>
-      <w:pPr>
-        <w:rPr>
-          <w:sz w:val="28"/>
-          <w:szCs w:val="28"/>
-        </w:rPr>
-      </w:pPr>
+      <w:r>
+        <w:rPr>
+          <w:noProof/>
+          <w:sz w:val="28"/>
+          <w:szCs w:val="28"/>
+        </w:rPr>
+        <mc:AlternateContent>
+          <mc:Choice Requires="wps">
+            <w:drawing>
+              <wp:anchor distT="0" distB="0" distL="114300" distR="114300" simplePos="0" relativeHeight="251668480" behindDoc="0" locked="0" layoutInCell="1" allowOverlap="1" wp14:anchorId="02C61EAE" wp14:editId="79E0B19D">
+                <wp:simplePos x="0" y="0"/>
+                <wp:positionH relativeFrom="column">
+                  <wp:posOffset>4764026</wp:posOffset>
+                </wp:positionH>
+                <wp:positionV relativeFrom="paragraph">
+                  <wp:posOffset>232969</wp:posOffset>
+                </wp:positionV>
+                <wp:extent cx="13648" cy="1705970"/>
+                <wp:effectExtent l="76200" t="38100" r="62865" b="27940"/>
+                <wp:wrapNone/>
+                <wp:docPr id="20" name="Connecteur droit avec flèche 20"/>
+                <wp:cNvGraphicFramePr/>
+                <a:graphic xmlns:a="http://schemas.openxmlformats.org/drawingml/2006/main">
+                  <a:graphicData uri="http://schemas.microsoft.com/office/word/2010/wordprocessingShape">
+                    <wps:wsp>
+                      <wps:cNvCnPr/>
+                      <wps:spPr>
+                        <a:xfrm flipH="1" flipV="1">
+                          <a:off x="0" y="0"/>
+                          <a:ext cx="13648" cy="1705970"/>
+                        </a:xfrm>
+                        <a:prstGeom prst="straightConnector1">
+                          <a:avLst/>
+                        </a:prstGeom>
+                        <a:ln>
+                          <a:tailEnd type="triangle"/>
+                        </a:ln>
+                      </wps:spPr>
+                      <wps:style>
+                        <a:lnRef idx="1">
+                          <a:schemeClr val="dk1"/>
+                        </a:lnRef>
+                        <a:fillRef idx="0">
+                          <a:schemeClr val="dk1"/>
+                        </a:fillRef>
+                        <a:effectRef idx="0">
+                          <a:schemeClr val="dk1"/>
+                        </a:effectRef>
+                        <a:fontRef idx="minor">
+                          <a:schemeClr val="tx1"/>
+                        </a:fontRef>
+                      </wps:style>
+                      <wps:bodyPr/>
+                    </wps:wsp>
+                  </a:graphicData>
+                </a:graphic>
+              </wp:anchor>
+            </w:drawing>
+          </mc:Choice>
+          <mc:Fallback>
+            <w:pict>
+              <v:shapetype w14:anchorId="6AE50A7E" id="_x0000_t32" coordsize="21600,21600" o:spt="32" o:oned="t" path="m,l21600,21600e" filled="f">
+                <v:path arrowok="t" fillok="f" o:connecttype="none"/>
+                <o:lock v:ext="edit" shapetype="t"/>
+              </v:shapetype>
+              <v:shape id="Connecteur droit avec flèche 20" o:spid="_x0000_s1026" type="#_x0000_t32" style="position:absolute;margin-left:375.1pt;margin-top:18.35pt;width:1.05pt;height:134.35pt;flip:x y;z-index:251668480;visibility:visible;mso-wrap-style:square;mso-wrap-distance-left:9pt;mso-wrap-distance-top:0;mso-wrap-distance-right:9pt;mso-wrap-distance-bottom:0;mso-position-horizontal:absolute;mso-position-horizontal-relative:text;mso-position-vertical:absolute;mso-position-vertical-relative:text" o:gfxdata="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" strokecolor="black [3200]" strokeweight=".5pt">
+                <v:stroke endarrow="block" joinstyle="miter"/>
+              </v:shape>
+            </w:pict>
+          </mc:Fallback>
+        </mc:AlternateContent>
+      </w:r>
+    </w:p>
+    <w:p>
+      <w:pPr>
+        <w:pStyle w:val="Paragraphedeliste"/>
+        <w:rPr>
+          <w:sz w:val="28"/>
+          <w:szCs w:val="28"/>
+        </w:rPr>
+      </w:pPr>
+      <w:r>
+        <w:rPr>
+          <w:noProof/>
+          <w:sz w:val="28"/>
+          <w:szCs w:val="28"/>
+        </w:rPr>
+        <mc:AlternateContent>
+          <mc:Choice Requires="wps">
+            <w:drawing>
+              <wp:anchor distT="0" distB="0" distL="114300" distR="114300" simplePos="0" relativeHeight="251681792" behindDoc="0" locked="0" layoutInCell="1" allowOverlap="1" wp14:anchorId="0FDC377E" wp14:editId="2724D90D">
+                <wp:simplePos x="0" y="0"/>
+                <wp:positionH relativeFrom="column">
+                  <wp:posOffset>4674861</wp:posOffset>
+                </wp:positionH>
+                <wp:positionV relativeFrom="paragraph">
+                  <wp:posOffset>680871</wp:posOffset>
+                </wp:positionV>
+                <wp:extent cx="914400" cy="286603"/>
+                <wp:effectExtent l="0" t="0" r="0" b="0"/>
+                <wp:wrapNone/>
+                <wp:docPr id="28" name="Zone de texte 28"/>
+                <wp:cNvGraphicFramePr/>
+                <a:graphic xmlns:a="http://schemas.openxmlformats.org/drawingml/2006/main">
+                  <a:graphicData uri="http://schemas.microsoft.com/office/word/2010/wordprocessingShape">
+                    <wps:wsp>
+                      <wps:cNvSpPr txBox="1"/>
+                      <wps:spPr>
+                        <a:xfrm>
+                          <a:off x="0" y="0"/>
+                          <a:ext cx="914400" cy="286603"/>
+                        </a:xfrm>
+                        <a:prstGeom prst="rect">
+                          <a:avLst/>
+                        </a:prstGeom>
+                        <a:noFill/>
+                        <a:ln w="6350">
+                          <a:noFill/>
+                        </a:ln>
+                      </wps:spPr>
+                      <wps:txbx>
+                        <w:txbxContent>
+                          <w:p>
+                            <w:pPr>
+                              <w:rPr>
+                                <w:sz w:val="16"/>
+                                <w:szCs w:val="16"/>
+                              </w:rPr>
+                            </w:pPr>
+                            <w:r>
+                              <w:rPr>
+                                <w:sz w:val="16"/>
+                                <w:szCs w:val="16"/>
+                              </w:rPr>
+                              <w:t>&lt;&lt;</w:t>
+                            </w:r>
+                            <w:proofErr w:type="spellStart"/>
+                            <w:r>
+                              <w:rPr>
+                                <w:sz w:val="16"/>
+                                <w:szCs w:val="16"/>
+                              </w:rPr>
+                              <w:t>include</w:t>
+                            </w:r>
+                            <w:proofErr w:type="spellEnd"/>
+                            <w:r>
+                              <w:rPr>
+                                <w:sz w:val="16"/>
+                                <w:szCs w:val="16"/>
+                              </w:rPr>
+                              <w:t>&gt;&gt;</w:t>
+                            </w:r>
+                          </w:p>
+                        </w:txbxContent>
+                      </wps:txbx>
+                      <wps:bodyPr rot="0" spcFirstLastPara="0" vertOverflow="overflow" horzOverflow="overflow" vert="horz" wrap="none" lIns="91440" tIns="45720" rIns="91440" bIns="45720" numCol="1" spcCol="0" rtlCol="0" fromWordArt="0" anchor="t" anchorCtr="0" forceAA="0" compatLnSpc="1">
+                        <a:prstTxWarp prst="textNoShape">
+                          <a:avLst/>
+                        </a:prstTxWarp>
+                        <a:noAutofit/>
+                      </wps:bodyPr>
+                    </wps:wsp>
+                  </a:graphicData>
+                </a:graphic>
+                <wp14:sizeRelV relativeFrom="margin">
+                  <wp14:pctHeight>0</wp14:pctHeight>
+                </wp14:sizeRelV>
+              </wp:anchor>
+            </w:drawing>
+          </mc:Choice>
+          <mc:Fallback>
+            <w:pict>
+              <v:shapetype w14:anchorId="0FDC377E" id="_x0000_t202" coordsize="21600,21600" o:spt="202" path="m,l,21600r21600,l21600,xe">
+                <v:stroke joinstyle="miter"/>
+                <v:path gradientshapeok="t" o:connecttype="rect"/>
+              </v:shapetype>
+              <v:shape id="Zone de texte 28" o:spid="_x0000_s1026" type="#_x0000_t202" style="position:absolute;left:0;text-align:left;margin-left:368.1pt;margin-top:53.6pt;width:1in;height:22.55pt;z-index:251681792;visibility:visible;mso-wrap-style:none;mso-height-percent:0;mso-wrap-distance-left:9pt;mso-wrap-distance-top:0;mso-wrap-distance-right:9pt;mso-wrap-distance-bottom:0;mso-position-horizontal:absolute;mso-position-horizontal-relative:text;mso-position-vertical:absolute;mso-position-vertical-relative:text;mso-height-percent:0;mso-height-relative:margin;v-text-anchor:top" o:gfxdata="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" filled="f" stroked="f" strokeweight=".5pt">
+                <v:textbox>
+                  <w:txbxContent>
+                    <w:p>
+                      <w:pPr>
+                        <w:rPr>
+                          <w:sz w:val="16"/>
+                          <w:szCs w:val="16"/>
+                        </w:rPr>
+                      </w:pPr>
+                      <w:r>
+                        <w:rPr>
+                          <w:sz w:val="16"/>
+                          <w:szCs w:val="16"/>
+                        </w:rPr>
+                        <w:t>&lt;&lt;</w:t>
+                      </w:r>
+                      <w:proofErr w:type="spellStart"/>
+                      <w:r>
+                        <w:rPr>
+                          <w:sz w:val="16"/>
+                          <w:szCs w:val="16"/>
+                        </w:rPr>
+                        <w:t>include</w:t>
+                      </w:r>
+                      <w:proofErr w:type="spellEnd"/>
+                      <w:r>
+                        <w:rPr>
+                          <w:sz w:val="16"/>
+                          <w:szCs w:val="16"/>
+                        </w:rPr>
+                        <w:t>&gt;&gt;</w:t>
+                      </w:r>
+                    </w:p>
+                  </w:txbxContent>
+                </v:textbox>
+              </v:shape>
+            </w:pict>
+          </mc:Fallback>
+        </mc:AlternateContent>
+      </w:r>
+      <w:r>
+        <w:rPr>
+          <w:noProof/>
+        </w:rPr>
+        <w:drawing>
+          <wp:inline distT="0" distB="0" distL="0" distR="0" wp14:anchorId="441CB616" wp14:editId="1AF4F443">
+            <wp:extent cx="600159" cy="800212"/>
+            <wp:effectExtent l="0" t="0" r="9525" b="0"/>
+            <wp:docPr id="15" name="Image 15"/>
+            <wp:cNvGraphicFramePr>
+              <a:graphicFrameLocks xmlns:a="http://schemas.openxmlformats.org/drawingml/2006/main" noChangeAspect="1"/>
+            </wp:cNvGraphicFramePr>
+            <a:graphic xmlns:a="http://schemas.openxmlformats.org/drawingml/2006/main">
+              <a:graphicData uri="http://schemas.openxmlformats.org/drawingml/2006/picture">
+                <pic:pic xmlns:pic="http://schemas.openxmlformats.org/drawingml/2006/picture">
+                  <pic:nvPicPr>
+                    <pic:cNvPr id="1" name=""/>
+                    <pic:cNvPicPr/>
+                  </pic:nvPicPr>
+                  <pic:blipFill>
+                    <a:blip r:embed="rId16"/>
+                    <a:stretch>
+                      <a:fillRect/>
+                    </a:stretch>
+                  </pic:blipFill>
+                  <pic:spPr>
+                    <a:xfrm>
+                      <a:off x="0" y="0"/>
+                      <a:ext cx="600159" cy="800212"/>
+                    </a:xfrm>
+                    <a:prstGeom prst="rect">
+                      <a:avLst/>
+                    </a:prstGeom>
+                  </pic:spPr>
+                </pic:pic>
+              </a:graphicData>
+            </a:graphic>
+          </wp:inline>
+        </w:drawing>
+      </w:r>
+    </w:p>
+    <w:p>
+      <w:pPr>
+        <w:rPr>
+          <w:sz w:val="28"/>
+          <w:szCs w:val="28"/>
+        </w:rPr>
+      </w:pPr>
+      <w:r>
+        <w:rPr>
+          <w:noProof/>
+          <w:sz w:val="28"/>
+          <w:szCs w:val="28"/>
+        </w:rPr>
+        <mc:AlternateContent>
+          <mc:Choice Requires="wps">
+            <w:drawing>
+              <wp:anchor distT="0" distB="0" distL="114300" distR="114300" simplePos="0" relativeHeight="251685888" behindDoc="0" locked="0" layoutInCell="1" allowOverlap="1" wp14:anchorId="44D30318" wp14:editId="7E5A5743">
+                <wp:simplePos x="0" y="0"/>
+                <wp:positionH relativeFrom="column">
+                  <wp:posOffset>273396</wp:posOffset>
+                </wp:positionH>
+                <wp:positionV relativeFrom="paragraph">
+                  <wp:posOffset>4782976</wp:posOffset>
+                </wp:positionV>
+                <wp:extent cx="6269643" cy="0"/>
+                <wp:effectExtent l="0" t="0" r="0" b="0"/>
+                <wp:wrapNone/>
+                <wp:docPr id="33" name="Connecteur droit 33"/>
+                <wp:cNvGraphicFramePr/>
+                <a:graphic xmlns:a="http://schemas.openxmlformats.org/drawingml/2006/main">
+                  <a:graphicData uri="http://schemas.microsoft.com/office/word/2010/wordprocessingShape">
+                    <wps:wsp>
+                      <wps:cNvCnPr/>
+                      <wps:spPr>
+                        <a:xfrm>
+                          <a:off x="0" y="0"/>
+                          <a:ext cx="6269643" cy="0"/>
+                        </a:xfrm>
+                        <a:prstGeom prst="line">
+                          <a:avLst/>
+                        </a:prstGeom>
+                      </wps:spPr>
+                      <wps:style>
+                        <a:lnRef idx="1">
+                          <a:schemeClr val="dk1"/>
+                        </a:lnRef>
+                        <a:fillRef idx="0">
+                          <a:schemeClr val="dk1"/>
+                        </a:fillRef>
+                        <a:effectRef idx="0">
+                          <a:schemeClr val="dk1"/>
+                        </a:effectRef>
+                        <a:fontRef idx="minor">
+                          <a:schemeClr val="tx1"/>
+                        </a:fontRef>
+                      </wps:style>
+                      <wps:bodyPr/>
+                    </wps:wsp>
+                  </a:graphicData>
+                </a:graphic>
+              </wp:anchor>
+            </w:drawing>
+          </mc:Choice>
+          <mc:Fallback>
+            <w:pict>
+              <v:line w14:anchorId="43C20BB7" id="Connecteur droit 33" o:spid="_x0000_s1026" style="position:absolute;z-index:251685888;visibility:visible;mso-wrap-style:square;mso-wrap-distance-left:9pt;mso-wrap-distance-top:0;mso-wrap-distance-right:9pt;mso-wrap-distance-bottom:0;mso-position-horizontal:absolute;mso-position-horizontal-relative:text;mso-position-vertical:absolute;mso-position-vertical-relative:text" from="21.55pt,376.6pt" to="515.2pt,376.6pt" o:gfxdata="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" strokecolor="black [3200]" strokeweight=".5pt">
+                <v:stroke joinstyle="miter"/>
+              </v:line>
+            </w:pict>
+          </mc:Fallback>
+        </mc:AlternateContent>
+      </w:r>
+      <w:r>
+        <w:rPr>
+          <w:noProof/>
+          <w:sz w:val="28"/>
+          <w:szCs w:val="28"/>
+        </w:rPr>
+        <mc:AlternateContent>
+          <mc:Choice Requires="wps">
+            <w:drawing>
+              <wp:anchor distT="0" distB="0" distL="114300" distR="114300" simplePos="0" relativeHeight="251684864" behindDoc="0" locked="0" layoutInCell="1" allowOverlap="1" wp14:anchorId="1C3859F6" wp14:editId="5E62D614">
+                <wp:simplePos x="0" y="0"/>
+                <wp:positionH relativeFrom="column">
+                  <wp:posOffset>2440304</wp:posOffset>
+                </wp:positionH>
+                <wp:positionV relativeFrom="paragraph">
+                  <wp:posOffset>751347</wp:posOffset>
+                </wp:positionV>
+                <wp:extent cx="233040" cy="485374"/>
+                <wp:effectExtent l="6985" t="0" r="22225" b="22225"/>
+                <wp:wrapNone/>
+                <wp:docPr id="32" name="Rectangle 32"/>
+                <wp:cNvGraphicFramePr/>
+                <a:graphic xmlns:a="http://schemas.openxmlformats.org/drawingml/2006/main">
+                  <a:graphicData uri="http://schemas.microsoft.com/office/word/2010/wordprocessingShape">
+                    <wps:wsp>
+                      <wps:cNvSpPr/>
+                      <wps:spPr>
+                        <a:xfrm rot="16200000">
+                          <a:off x="0" y="0"/>
+                          <a:ext cx="233040" cy="485374"/>
+                        </a:xfrm>
+                        <a:prstGeom prst="rect">
+                          <a:avLst/>
+                        </a:prstGeom>
+                        <a:solidFill>
+                          <a:schemeClr val="bg1"/>
+                        </a:solidFill>
+                        <a:ln>
+                          <a:solidFill>
+                            <a:schemeClr val="bg1"/>
+                          </a:solidFill>
+                        </a:ln>
+                      </wps:spPr>
+                      <wps:style>
+                        <a:lnRef idx="2">
+                          <a:schemeClr val="accent1">
+                            <a:shade val="50000"/>
+                          </a:schemeClr>
+                        </a:lnRef>
+                        <a:fillRef idx="1">
+                          <a:schemeClr val="accent1"/>
+                        </a:fillRef>
+                        <a:effectRef idx="0">
+                          <a:schemeClr val="accent1"/>
+                        </a:effectRef>
+                        <a:fontRef idx="minor">
+                          <a:schemeClr val="lt1"/>
+                        </a:fontRef>
+                      </wps:style>
+                      <wps:bodyPr rot="0" spcFirstLastPara="0" vertOverflow="overflow" horzOverflow="overflow" vert="horz" wrap="square" lIns="91440" tIns="45720" rIns="91440" bIns="45720" numCol="1" spcCol="0" rtlCol="0" fromWordArt="0" anchor="ctr" anchorCtr="0" forceAA="0" compatLnSpc="1">
+                        <a:prstTxWarp prst="textNoShape">
+                          <a:avLst/>
+                        </a:prstTxWarp>
+                        <a:noAutofit/>
+                      </wps:bodyPr>
+                    </wps:wsp>
+                  </a:graphicData>
+                </a:graphic>
+                <wp14:sizeRelH relativeFrom="margin">
+                  <wp14:pctWidth>0</wp14:pctWidth>
+                </wp14:sizeRelH>
+                <wp14:sizeRelV relativeFrom="margin">
+                  <wp14:pctHeight>0</wp14:pctHeight>
+                </wp14:sizeRelV>
+              </wp:anchor>
+            </w:drawing>
+          </mc:Choice>
+          <mc:Fallback>
+            <w:pict>
+              <v:rect w14:anchorId="67BB8416" id="Rectangle 32" o:spid="_x0000_s1026" style="position:absolute;margin-left:192.15pt;margin-top:59.15pt;width:18.35pt;height:38.2pt;rotation:-90;z-index:251684864;visibility:visible;mso-wrap-style:square;mso-width-percent:0;mso-height-percent:0;mso-wrap-distance-left:9pt;mso-wrap-distance-top:0;mso-wrap-distance-right:9pt;mso-wrap-distance-bottom:0;mso-position-horizontal:absolute;mso-position-horizontal-relative:text;mso-position-vertical:absolute;mso-position-vertical-relative:text;mso-width-percent:0;mso-height-percent:0;mso-width-relative:margin;mso-height-relative:margin;v-text-anchor:middle" o:gfxdata="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" fillcolor="white [3212]" strokecolor="white [3212]" strokeweight="1pt"/>
+            </w:pict>
+          </mc:Fallback>
+        </mc:AlternateContent>
+      </w:r>
+      <w:r>
+        <w:rPr>
+          <w:noProof/>
+          <w:sz w:val="28"/>
+          <w:szCs w:val="28"/>
+        </w:rPr>
+        <mc:AlternateContent>
+          <mc:Choice Requires="wps">
+            <w:drawing>
+              <wp:anchor distT="0" distB="0" distL="114300" distR="114300" simplePos="0" relativeHeight="251682816" behindDoc="0" locked="0" layoutInCell="1" allowOverlap="1" wp14:anchorId="31C8C0EB" wp14:editId="6C137C59">
+                <wp:simplePos x="0" y="0"/>
+                <wp:positionH relativeFrom="column">
+                  <wp:posOffset>2368862</wp:posOffset>
+                </wp:positionH>
+                <wp:positionV relativeFrom="paragraph">
+                  <wp:posOffset>579826</wp:posOffset>
+                </wp:positionV>
+                <wp:extent cx="297564" cy="643987"/>
+                <wp:effectExtent l="0" t="116205" r="0" b="100965"/>
+                <wp:wrapNone/>
+                <wp:docPr id="31" name="Ellipse 31"/>
+                <wp:cNvGraphicFramePr/>
+                <a:graphic xmlns:a="http://schemas.openxmlformats.org/drawingml/2006/main">
+                  <a:graphicData uri="http://schemas.microsoft.com/office/word/2010/wordprocessingShape">
+                    <wps:wsp>
+                      <wps:cNvSpPr/>
+                      <wps:spPr>
+                        <a:xfrm rot="18662431">
+                          <a:off x="0" y="0"/>
+                          <a:ext cx="297564" cy="643987"/>
+                        </a:xfrm>
+                        <a:prstGeom prst="ellipse">
+                          <a:avLst/>
+                        </a:prstGeom>
+                        <a:solidFill>
+                          <a:schemeClr val="bg1"/>
+                        </a:solidFill>
+                        <a:ln>
+                          <a:solidFill>
+                            <a:schemeClr val="bg1"/>
+                          </a:solidFill>
+                        </a:ln>
+                      </wps:spPr>
+                      <wps:style>
+                        <a:lnRef idx="2">
+                          <a:schemeClr val="accent1">
+                            <a:shade val="50000"/>
+                          </a:schemeClr>
+                        </a:lnRef>
+                        <a:fillRef idx="1">
+                          <a:schemeClr val="accent1"/>
+                        </a:fillRef>
+                        <a:effectRef idx="0">
+                          <a:schemeClr val="accent1"/>
+                        </a:effectRef>
+                        <a:fontRef idx="minor">
+                          <a:schemeClr val="lt1"/>
+                        </a:fontRef>
+                      </wps:style>
+                      <wps:bodyPr rot="0" spcFirstLastPara="0" vertOverflow="overflow" horzOverflow="overflow" vert="horz" wrap="square" lIns="91440" tIns="45720" rIns="91440" bIns="45720" numCol="1" spcCol="0" rtlCol="0" fromWordArt="0" anchor="ctr" anchorCtr="0" forceAA="0" compatLnSpc="1">
+                        <a:prstTxWarp prst="textNoShape">
+                          <a:avLst/>
+                        </a:prstTxWarp>
+                        <a:noAutofit/>
+                      </wps:bodyPr>
+                    </wps:wsp>
+                  </a:graphicData>
+                </a:graphic>
+                <wp14:sizeRelH relativeFrom="margin">
+                  <wp14:pctWidth>0</wp14:pctWidth>
+                </wp14:sizeRelH>
+                <wp14:sizeRelV relativeFrom="margin">
+                  <wp14:pctHeight>0</wp14:pctHeight>
+                </wp14:sizeRelV>
+              </wp:anchor>
+            </w:drawing>
+          </mc:Choice>
+          <mc:Fallback>
+            <w:pict>
+              <v:oval w14:anchorId="66D2196F" id="Ellipse 31" o:spid="_x0000_s1026" style="position:absolute;margin-left:186.5pt;margin-top:45.65pt;width:23.45pt;height:50.7pt;rotation:-3208609fd;z-index:251682816;visibility:visible;mso-wrap-style:square;mso-width-percent:0;mso-height-percent:0;mso-wrap-distance-left:9pt;mso-wrap-distance-top:0;mso-wrap-distance-right:9pt;mso-wrap-distance-bottom:0;mso-position-horizontal:absolute;mso-position-horizontal-relative:text;mso-position-vertical:absolute;mso-position-vertical-relative:text;mso-width-percent:0;mso-height-percent:0;mso-width-relative:margin;mso-height-relative:margin;v-text-anchor:middle" o:gfxdata="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" fillcolor="white [3212]" strokecolor="white [3212]" strokeweight="1pt">
+                <v:stroke joinstyle="miter"/>
+              </v:oval>
+            </w:pict>
+          </mc:Fallback>
+        </mc:AlternateContent>
+      </w:r>
+      <w:r>
+        <w:rPr>
+          <w:noProof/>
+          <w:sz w:val="28"/>
+          <w:szCs w:val="28"/>
+        </w:rPr>
+        <mc:AlternateContent>
+          <mc:Choice Requires="wps">
+            <w:drawing>
+              <wp:anchor distT="0" distB="0" distL="114300" distR="114300" simplePos="0" relativeHeight="251679744" behindDoc="0" locked="0" layoutInCell="1" allowOverlap="1" wp14:anchorId="2D5D7E1E" wp14:editId="66A871C1">
+                <wp:simplePos x="0" y="0"/>
+                <wp:positionH relativeFrom="column">
+                  <wp:posOffset>4540894</wp:posOffset>
+                </wp:positionH>
+                <wp:positionV relativeFrom="paragraph">
+                  <wp:posOffset>702983</wp:posOffset>
+                </wp:positionV>
+                <wp:extent cx="1637732" cy="586854"/>
+                <wp:effectExtent l="0" t="0" r="19685" b="22860"/>
+                <wp:wrapNone/>
+                <wp:docPr id="27" name="Ellipse 27"/>
+                <wp:cNvGraphicFramePr/>
+                <a:graphic xmlns:a="http://schemas.openxmlformats.org/drawingml/2006/main">
+                  <a:graphicData uri="http://schemas.microsoft.com/office/word/2010/wordprocessingShape">
+                    <wps:wsp>
+                      <wps:cNvSpPr/>
+                      <wps:spPr>
+                        <a:xfrm>
+                          <a:off x="0" y="0"/>
+                          <a:ext cx="1637732" cy="586854"/>
+                        </a:xfrm>
+                        <a:prstGeom prst="ellipse">
+                          <a:avLst/>
+                        </a:prstGeom>
+                        <a:solidFill>
+                          <a:schemeClr val="accent1">
+                            <a:lumMod val="40000"/>
+                            <a:lumOff val="60000"/>
+                          </a:schemeClr>
+                        </a:solidFill>
+                        <a:ln>
+                          <a:solidFill>
+                            <a:schemeClr val="tx1"/>
+                          </a:solidFill>
+                        </a:ln>
+                      </wps:spPr>
+                      <wps:style>
+                        <a:lnRef idx="2">
+                          <a:schemeClr val="accent1">
+                            <a:shade val="50000"/>
+                          </a:schemeClr>
+                        </a:lnRef>
+                        <a:fillRef idx="1">
+                          <a:schemeClr val="accent1"/>
+                        </a:fillRef>
+                        <a:effectRef idx="0">
+                          <a:schemeClr val="accent1"/>
+                        </a:effectRef>
+                        <a:fontRef idx="minor">
+                          <a:schemeClr val="lt1"/>
+                        </a:fontRef>
+                      </wps:style>
+                      <wps:txbx>
+                        <w:txbxContent>
+                          <w:p>
+                            <w:pPr>
+                              <w:rPr>
+                                <w:color w:val="000000" w:themeColor="text1"/>
+                                <w:sz w:val="20"/>
+                                <w:szCs w:val="20"/>
+                              </w:rPr>
+                            </w:pPr>
+                            <w:r>
+                              <w:rPr>
+                                <w:color w:val="000000" w:themeColor="text1"/>
+                                <w:sz w:val="20"/>
+                                <w:szCs w:val="20"/>
+                              </w:rPr>
+                              <w:t>Ajouter au panier</w:t>
+                            </w:r>
+                          </w:p>
+                        </w:txbxContent>
+                      </wps:txbx>
+                      <wps:bodyPr rot="0" spcFirstLastPara="0" vertOverflow="overflow" horzOverflow="overflow" vert="horz" wrap="square" lIns="91440" tIns="45720" rIns="91440" bIns="45720" numCol="1" spcCol="0" rtlCol="0" fromWordArt="0" anchor="ctr" anchorCtr="0" forceAA="0" compatLnSpc="1">
+                        <a:prstTxWarp prst="textNoShape">
+                          <a:avLst/>
+                        </a:prstTxWarp>
+                        <a:noAutofit/>
+                      </wps:bodyPr>
+                    </wps:wsp>
+                  </a:graphicData>
+                </a:graphic>
+                <wp14:sizeRelH relativeFrom="margin">
+                  <wp14:pctWidth>0</wp14:pctWidth>
+                </wp14:sizeRelH>
+                <wp14:sizeRelV relativeFrom="margin">
+                  <wp14:pctHeight>0</wp14:pctHeight>
+                </wp14:sizeRelV>
+              </wp:anchor>
+            </w:drawing>
+          </mc:Choice>
+          <mc:Fallback>
+            <w:pict>
+              <v:oval w14:anchorId="2D5D7E1E" id="Ellipse 27" o:spid="_x0000_s1027" style="position:absolute;margin-left:357.55pt;margin-top:55.35pt;width:128.95pt;height:46.2pt;z-index:251679744;visibility:visible;mso-wrap-style:square;mso-width-percent:0;mso-height-percent:0;mso-wrap-distance-left:9pt;mso-wrap-distance-top:0;mso-wrap-distance-right:9pt;mso-wrap-distance-bottom:0;mso-position-horizontal:absolute;mso-position-horizontal-relative:text;mso-position-vertical:absolute;mso-position-vertical-relative:text;mso-width-percent:0;mso-height-percent:0;mso-width-relative:margin;mso-height-relative:margin;v-text-anchor:middle" o:gfxdata="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" fillcolor="#b4c6e7 [1300]" strokecolor="black [3213]" strokeweight="1pt">
+                <v:stroke joinstyle="miter"/>
+                <v:textbox>
+                  <w:txbxContent>
+                    <w:p>
+                      <w:pPr>
+                        <w:rPr>
+                          <w:color w:val="000000" w:themeColor="text1"/>
+                          <w:sz w:val="20"/>
+                          <w:szCs w:val="20"/>
+                        </w:rPr>
+                      </w:pPr>
+                      <w:r>
+                        <w:rPr>
+                          <w:color w:val="000000" w:themeColor="text1"/>
+                          <w:sz w:val="20"/>
+                          <w:szCs w:val="20"/>
+                        </w:rPr>
+                        <w:t>Ajouter au panier</w:t>
+                      </w:r>
+                    </w:p>
+                  </w:txbxContent>
+                </v:textbox>
+              </v:oval>
+            </w:pict>
+          </mc:Fallback>
+        </mc:AlternateContent>
+      </w:r>
+      <w:r>
+        <w:rPr>
+          <w:noProof/>
+          <w:sz w:val="28"/>
+          <w:szCs w:val="28"/>
+        </w:rPr>
+        <mc:AlternateContent>
+          <mc:Choice Requires="wps">
+            <w:drawing>
+              <wp:anchor distT="0" distB="0" distL="114300" distR="114300" simplePos="0" relativeHeight="251677696" behindDoc="0" locked="0" layoutInCell="1" allowOverlap="1" wp14:anchorId="498724DF" wp14:editId="1715991D">
+                <wp:simplePos x="0" y="0"/>
+                <wp:positionH relativeFrom="column">
+                  <wp:posOffset>3275794</wp:posOffset>
+                </wp:positionH>
+                <wp:positionV relativeFrom="paragraph">
+                  <wp:posOffset>3402330</wp:posOffset>
+                </wp:positionV>
+                <wp:extent cx="914400" cy="286603"/>
+                <wp:effectExtent l="0" t="0" r="0" b="0"/>
+                <wp:wrapNone/>
+                <wp:docPr id="26" name="Zone de texte 26"/>
+                <wp:cNvGraphicFramePr/>
+                <a:graphic xmlns:a="http://schemas.openxmlformats.org/drawingml/2006/main">
+                  <a:graphicData uri="http://schemas.microsoft.com/office/word/2010/wordprocessingShape">
+                    <wps:wsp>
+                      <wps:cNvSpPr txBox="1"/>
+                      <wps:spPr>
+                        <a:xfrm>
+                          <a:off x="0" y="0"/>
+                          <a:ext cx="914400" cy="286603"/>
+                        </a:xfrm>
+                        <a:prstGeom prst="rect">
+                          <a:avLst/>
+                        </a:prstGeom>
+                        <a:noFill/>
+                        <a:ln w="6350">
+                          <a:noFill/>
+                        </a:ln>
+                      </wps:spPr>
+                      <wps:txbx>
+                        <w:txbxContent>
+                          <w:p>
+                            <w:pPr>
+                              <w:rPr>
+                                <w:sz w:val="16"/>
+                                <w:szCs w:val="16"/>
+                              </w:rPr>
+                            </w:pPr>
+                            <w:r>
+                              <w:rPr>
+                                <w:sz w:val="16"/>
+                                <w:szCs w:val="16"/>
+                              </w:rPr>
+                              <w:t>&lt;&lt;</w:t>
+                            </w:r>
+                            <w:proofErr w:type="spellStart"/>
+                            <w:r>
+                              <w:rPr>
+                                <w:sz w:val="16"/>
+                                <w:szCs w:val="16"/>
+                              </w:rPr>
+                              <w:t>include</w:t>
+                            </w:r>
+                            <w:proofErr w:type="spellEnd"/>
+                            <w:r>
+                              <w:rPr>
+                                <w:sz w:val="16"/>
+                                <w:szCs w:val="16"/>
+                              </w:rPr>
+                              <w:t>&gt;&gt;</w:t>
+                            </w:r>
+                          </w:p>
+                        </w:txbxContent>
+                      </wps:txbx>
+                      <wps:bodyPr rot="0" spcFirstLastPara="0" vertOverflow="overflow" horzOverflow="overflow" vert="horz" wrap="none" lIns="91440" tIns="45720" rIns="91440" bIns="45720" numCol="1" spcCol="0" rtlCol="0" fromWordArt="0" anchor="t" anchorCtr="0" forceAA="0" compatLnSpc="1">
+                        <a:prstTxWarp prst="textNoShape">
+                          <a:avLst/>
+                        </a:prstTxWarp>
+                        <a:noAutofit/>
+                      </wps:bodyPr>
+                    </wps:wsp>
+                  </a:graphicData>
+                </a:graphic>
+                <wp14:sizeRelV relativeFrom="margin">
+                  <wp14:pctHeight>0</wp14:pctHeight>
+                </wp14:sizeRelV>
+              </wp:anchor>
+            </w:drawing>
+          </mc:Choice>
+          <mc:Fallback>
+            <w:pict>
+              <v:shape w14:anchorId="498724DF" id="Zone de texte 26" o:spid="_x0000_s1028" type="#_x0000_t202" style="position:absolute;margin-left:257.95pt;margin-top:267.9pt;width:1in;height:22.55pt;z-index:251677696;visibility:visible;mso-wrap-style:none;mso-height-percent:0;mso-wrap-distance-left:9pt;mso-wrap-distance-top:0;mso-wrap-distance-right:9pt;mso-wrap-distance-bottom:0;mso-position-horizontal:absolute;mso-position-horizontal-relative:text;mso-position-vertical:absolute;mso-position-vertical-relative:text;mso-height-percent:0;mso-height-relative:margin;v-text-anchor:top" o:gfxdata="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" filled="f" stroked="f" strokeweight=".5pt">
+                <v:textbox>
+                  <w:txbxContent>
+                    <w:p>
+                      <w:pPr>
+                        <w:rPr>
+                          <w:sz w:val="16"/>
+                          <w:szCs w:val="16"/>
+                        </w:rPr>
+                      </w:pPr>
+                      <w:r>
+                        <w:rPr>
+                          <w:sz w:val="16"/>
+                          <w:szCs w:val="16"/>
+                        </w:rPr>
+                        <w:t>&lt;&lt;</w:t>
+                      </w:r>
+                      <w:proofErr w:type="spellStart"/>
+                      <w:r>
+                        <w:rPr>
+                          <w:sz w:val="16"/>
+                          <w:szCs w:val="16"/>
+                        </w:rPr>
+                        <w:t>include</w:t>
+                      </w:r>
+                      <w:proofErr w:type="spellEnd"/>
+                      <w:r>
+                        <w:rPr>
+                          <w:sz w:val="16"/>
+                          <w:szCs w:val="16"/>
+                        </w:rPr>
+                        <w:t>&gt;&gt;</w:t>
+                      </w:r>
+                    </w:p>
+                  </w:txbxContent>
+                </v:textbox>
+              </v:shape>
+            </w:pict>
+          </mc:Fallback>
+        </mc:AlternateContent>
+      </w:r>
+      <w:r>
+        <w:rPr>
+          <w:noProof/>
+          <w:sz w:val="28"/>
+          <w:szCs w:val="28"/>
+        </w:rPr>
+        <mc:AlternateContent>
+          <mc:Choice Requires="wps">
+            <w:drawing>
+              <wp:anchor distT="0" distB="0" distL="114300" distR="114300" simplePos="0" relativeHeight="251670528" behindDoc="0" locked="0" layoutInCell="1" allowOverlap="1" wp14:anchorId="24335CDE" wp14:editId="1649DC56">
+                <wp:simplePos x="0" y="0"/>
+                <wp:positionH relativeFrom="column">
+                  <wp:posOffset>3371953</wp:posOffset>
+                </wp:positionH>
+                <wp:positionV relativeFrom="paragraph">
+                  <wp:posOffset>3644529</wp:posOffset>
+                </wp:positionV>
+                <wp:extent cx="620973" cy="45719"/>
+                <wp:effectExtent l="0" t="57150" r="27305" b="50165"/>
+                <wp:wrapNone/>
+                <wp:docPr id="21" name="Connecteur droit avec flèche 21"/>
+                <wp:cNvGraphicFramePr/>
+                <a:graphic xmlns:a="http://schemas.openxmlformats.org/drawingml/2006/main">
+                  <a:graphicData uri="http://schemas.microsoft.com/office/word/2010/wordprocessingShape">
+                    <wps:wsp>
+                      <wps:cNvCnPr/>
+                      <wps:spPr>
+                        <a:xfrm flipH="1" flipV="1">
+                          <a:off x="0" y="0"/>
+                          <a:ext cx="620973" cy="45719"/>
+                        </a:xfrm>
+                        <a:prstGeom prst="straightConnector1">
+                          <a:avLst/>
+                        </a:prstGeom>
+                        <a:ln>
+                          <a:tailEnd type="triangle"/>
+                        </a:ln>
+                      </wps:spPr>
+                      <wps:style>
+                        <a:lnRef idx="1">
+                          <a:schemeClr val="dk1"/>
+                        </a:lnRef>
+                        <a:fillRef idx="0">
+                          <a:schemeClr val="dk1"/>
+                        </a:fillRef>
+                        <a:effectRef idx="0">
+                          <a:schemeClr val="dk1"/>
+                        </a:effectRef>
+                        <a:fontRef idx="minor">
+                          <a:schemeClr val="tx1"/>
+                        </a:fontRef>
+                      </wps:style>
+                      <wps:bodyPr/>
+                    </wps:wsp>
+                  </a:graphicData>
+                </a:graphic>
+                <wp14:sizeRelH relativeFrom="margin">
+                  <wp14:pctWidth>0</wp14:pctWidth>
+                </wp14:sizeRelH>
+                <wp14:sizeRelV relativeFrom="margin">
+                  <wp14:pctHeight>0</wp14:pctHeight>
+                </wp14:sizeRelV>
+              </wp:anchor>
+            </w:drawing>
+          </mc:Choice>
+          <mc:Fallback>
+            <w:pict>
+              <v:shape w14:anchorId="0CBF69BA" id="Connecteur droit avec flèche 21" o:spid="_x0000_s1026" type="#_x0000_t32" style="position:absolute;margin-left:265.5pt;margin-top:286.95pt;width:48.9pt;height:3.6pt;flip:x y;z-index:251670528;visibility:visible;mso-wrap-style:square;mso-width-percent:0;mso-height-percent:0;mso-wrap-distance-left:9pt;mso-wrap-distance-top:0;mso-wrap-distance-right:9pt;mso-wrap-distance-bottom:0;mso-position-horizontal:absolute;mso-position-horizontal-relative:text;mso-position-vertical:absolute;mso-position-vertical-relative:text;mso-width-percent:0;mso-height-percent:0;mso-width-relative:margin;mso-height-relative:margin" o:gfxdata="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" strokecolor="black [3200]" strokeweight=".5pt">
+                <v:stroke endarrow="block" joinstyle="miter"/>
+              </v:shape>
+            </w:pict>
+          </mc:Fallback>
+        </mc:AlternateContent>
+      </w:r>
+      <w:r>
+        <w:rPr>
+          <w:noProof/>
+          <w:sz w:val="28"/>
+          <w:szCs w:val="28"/>
+        </w:rPr>
+        <mc:AlternateContent>
+          <mc:Choice Requires="wps">
+            <w:drawing>
+              <wp:anchor distT="0" distB="0" distL="114300" distR="114300" simplePos="0" relativeHeight="251671552" behindDoc="0" locked="0" layoutInCell="1" allowOverlap="1" wp14:anchorId="6A5558F8" wp14:editId="2F1732E6">
+                <wp:simplePos x="0" y="0"/>
+                <wp:positionH relativeFrom="column">
+                  <wp:posOffset>3958685</wp:posOffset>
+                </wp:positionH>
+                <wp:positionV relativeFrom="paragraph">
+                  <wp:posOffset>3402491</wp:posOffset>
+                </wp:positionV>
+                <wp:extent cx="1637732" cy="586854"/>
+                <wp:effectExtent l="0" t="0" r="19685" b="22860"/>
+                <wp:wrapNone/>
+                <wp:docPr id="22" name="Ellipse 22"/>
+                <wp:cNvGraphicFramePr/>
+                <a:graphic xmlns:a="http://schemas.openxmlformats.org/drawingml/2006/main">
+                  <a:graphicData uri="http://schemas.microsoft.com/office/word/2010/wordprocessingShape">
+                    <wps:wsp>
+                      <wps:cNvSpPr/>
+                      <wps:spPr>
+                        <a:xfrm>
+                          <a:off x="0" y="0"/>
+                          <a:ext cx="1637732" cy="586854"/>
+                        </a:xfrm>
+                        <a:prstGeom prst="ellipse">
+                          <a:avLst/>
+                        </a:prstGeom>
+                        <a:solidFill>
+                          <a:schemeClr val="accent1">
+                            <a:lumMod val="40000"/>
+                            <a:lumOff val="60000"/>
+                          </a:schemeClr>
+                        </a:solidFill>
+                        <a:ln>
+                          <a:solidFill>
+                            <a:schemeClr val="tx1"/>
+                          </a:solidFill>
+                        </a:ln>
+                      </wps:spPr>
+                      <wps:style>
+                        <a:lnRef idx="2">
+                          <a:schemeClr val="accent1">
+                            <a:shade val="50000"/>
+                          </a:schemeClr>
+                        </a:lnRef>
+                        <a:fillRef idx="1">
+                          <a:schemeClr val="accent1"/>
+                        </a:fillRef>
+                        <a:effectRef idx="0">
+                          <a:schemeClr val="accent1"/>
+                        </a:effectRef>
+                        <a:fontRef idx="minor">
+                          <a:schemeClr val="lt1"/>
+                        </a:fontRef>
+                      </wps:style>
+                      <wps:txbx>
+                        <w:txbxContent>
+                          <w:p>
+                            <w:pPr>
+                              <w:rPr>
+                                <w:color w:val="000000" w:themeColor="text1"/>
+                                <w:sz w:val="20"/>
+                                <w:szCs w:val="20"/>
+                              </w:rPr>
+                            </w:pPr>
+                            <w:r>
+                              <w:rPr>
+                                <w:color w:val="000000" w:themeColor="text1"/>
+                                <w:sz w:val="20"/>
+                                <w:szCs w:val="20"/>
+                              </w:rPr>
+                              <w:t>Passer commande</w:t>
+                            </w:r>
+                          </w:p>
+                        </w:txbxContent>
+                      </wps:txbx>
+                      <wps:bodyPr rot="0" spcFirstLastPara="0" vertOverflow="overflow" horzOverflow="overflow" vert="horz" wrap="square" lIns="91440" tIns="45720" rIns="91440" bIns="45720" numCol="1" spcCol="0" rtlCol="0" fromWordArt="0" anchor="ctr" anchorCtr="0" forceAA="0" compatLnSpc="1">
+                        <a:prstTxWarp prst="textNoShape">
+                          <a:avLst/>
+                        </a:prstTxWarp>
+                        <a:noAutofit/>
+                      </wps:bodyPr>
+                    </wps:wsp>
+                  </a:graphicData>
+                </a:graphic>
+                <wp14:sizeRelH relativeFrom="margin">
+                  <wp14:pctWidth>0</wp14:pctWidth>
+                </wp14:sizeRelH>
+                <wp14:sizeRelV relativeFrom="margin">
+                  <wp14:pctHeight>0</wp14:pctHeight>
+                </wp14:sizeRelV>
+              </wp:anchor>
+            </w:drawing>
+          </mc:Choice>
+          <mc:Fallback>
+            <w:pict>
+              <v:oval w14:anchorId="6A5558F8" id="Ellipse 22" o:spid="_x0000_s1029" style="position:absolute;margin-left:311.7pt;margin-top:267.9pt;width:128.95pt;height:46.2pt;z-index:251671552;visibility:visible;mso-wrap-style:square;mso-width-percent:0;mso-height-percent:0;mso-wrap-distance-left:9pt;mso-wrap-distance-top:0;mso-wrap-distance-right:9pt;mso-wrap-distance-bottom:0;mso-position-horizontal:absolute;mso-position-horizontal-relative:text;mso-position-vertical:absolute;mso-position-vertical-relative:text;mso-width-percent:0;mso-height-percent:0;mso-width-relative:margin;mso-height-relative:margin;v-text-anchor:middle" o:gfxdata="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" fillcolor="#b4c6e7 [1300]" strokecolor="black [3213]" strokeweight="1pt">
+                <v:stroke joinstyle="miter"/>
+                <v:textbox>
+                  <w:txbxContent>
+                    <w:p>
+                      <w:pPr>
+                        <w:rPr>
+                          <w:color w:val="000000" w:themeColor="text1"/>
+                          <w:sz w:val="20"/>
+                          <w:szCs w:val="20"/>
+                        </w:rPr>
+                      </w:pPr>
+                      <w:r>
+                        <w:rPr>
+                          <w:color w:val="000000" w:themeColor="text1"/>
+                          <w:sz w:val="20"/>
+                          <w:szCs w:val="20"/>
+                        </w:rPr>
+                        <w:t>Passer commande</w:t>
+                      </w:r>
+                    </w:p>
+                  </w:txbxContent>
+                </v:textbox>
+              </v:oval>
+            </w:pict>
+          </mc:Fallback>
+        </mc:AlternateContent>
+      </w:r>
+      <w:r>
+        <w:rPr>
+          <w:noProof/>
+          <w:sz w:val="28"/>
+          <w:szCs w:val="28"/>
+        </w:rPr>
+        <mc:AlternateContent>
+          <mc:Choice Requires="wps">
+            <w:drawing>
+              <wp:anchor distT="0" distB="0" distL="114300" distR="114300" simplePos="0" relativeHeight="251676672" behindDoc="0" locked="0" layoutInCell="1" allowOverlap="1" wp14:anchorId="4FB263AA" wp14:editId="51C019AC">
+                <wp:simplePos x="0" y="0"/>
+                <wp:positionH relativeFrom="column">
+                  <wp:posOffset>1416510</wp:posOffset>
+                </wp:positionH>
+                <wp:positionV relativeFrom="paragraph">
+                  <wp:posOffset>2732088</wp:posOffset>
+                </wp:positionV>
+                <wp:extent cx="410492" cy="1016759"/>
+                <wp:effectExtent l="39687" t="303213" r="10478" b="296227"/>
+                <wp:wrapNone/>
+                <wp:docPr id="25" name="Rectangle 25"/>
+                <wp:cNvGraphicFramePr/>
+                <a:graphic xmlns:a="http://schemas.openxmlformats.org/drawingml/2006/main">
+                  <a:graphicData uri="http://schemas.microsoft.com/office/word/2010/wordprocessingShape">
+                    <wps:wsp>
+                      <wps:cNvSpPr/>
+                      <wps:spPr>
+                        <a:xfrm rot="18602169">
+                          <a:off x="0" y="0"/>
+                          <a:ext cx="410492" cy="1016759"/>
+                        </a:xfrm>
+                        <a:prstGeom prst="rect">
+                          <a:avLst/>
+                        </a:prstGeom>
+                        <a:solidFill>
+                          <a:schemeClr val="bg1"/>
+                        </a:solidFill>
+                        <a:ln>
+                          <a:solidFill>
+                            <a:schemeClr val="bg1"/>
+                          </a:solidFill>
+                        </a:ln>
+                      </wps:spPr>
+                      <wps:style>
+                        <a:lnRef idx="2">
+                          <a:schemeClr val="accent1">
+                            <a:shade val="50000"/>
+                          </a:schemeClr>
+                        </a:lnRef>
+                        <a:fillRef idx="1">
+                          <a:schemeClr val="accent1"/>
+                        </a:fillRef>
+                        <a:effectRef idx="0">
+                          <a:schemeClr val="accent1"/>
+                        </a:effectRef>
+                        <a:fontRef idx="minor">
+                          <a:schemeClr val="lt1"/>
+                        </a:fontRef>
+                      </wps:style>
+                      <wps:bodyPr rot="0" spcFirstLastPara="0" vertOverflow="overflow" horzOverflow="overflow" vert="horz" wrap="square" lIns="91440" tIns="45720" rIns="91440" bIns="45720" numCol="1" spcCol="0" rtlCol="0" fromWordArt="0" anchor="ctr" anchorCtr="0" forceAA="0" compatLnSpc="1">
+                        <a:prstTxWarp prst="textNoShape">
+                          <a:avLst/>
+                        </a:prstTxWarp>
+                        <a:noAutofit/>
+                      </wps:bodyPr>
+                    </wps:wsp>
+                  </a:graphicData>
+                </a:graphic>
+                <wp14:sizeRelH relativeFrom="margin">
+                  <wp14:pctWidth>0</wp14:pctWidth>
+                </wp14:sizeRelH>
+              </wp:anchor>
+            </w:drawing>
+          </mc:Choice>
+          <mc:Fallback>
+            <w:pict>
+              <v:rect w14:anchorId="605D0B67" id="Rectangle 25" o:spid="_x0000_s1026" style="position:absolute;margin-left:111.55pt;margin-top:215.15pt;width:32.3pt;height:80.05pt;rotation:-3274431fd;z-index:251676672;visibility:visible;mso-wrap-style:square;mso-width-percent:0;mso-wrap-distance-left:9pt;mso-wrap-distance-top:0;mso-wrap-distance-right:9pt;mso-wrap-distance-bottom:0;mso-position-horizontal:absolute;mso-position-horizontal-relative:text;mso-position-vertical:absolute;mso-position-vertical-relative:text;mso-width-percent:0;mso-width-relative:margin;v-text-anchor:middle" o:gfxdata="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" fillcolor="white [3212]" strokecolor="white [3212]" strokeweight="1pt"/>
+            </w:pict>
+          </mc:Fallback>
+        </mc:AlternateContent>
+      </w:r>
+      <w:r>
+        <w:rPr>
+          <w:noProof/>
+          <w:sz w:val="28"/>
+          <w:szCs w:val="28"/>
+        </w:rPr>
+        <mc:AlternateContent>
+          <mc:Choice Requires="wps">
+            <w:drawing>
+              <wp:anchor distT="0" distB="0" distL="114300" distR="114300" simplePos="0" relativeHeight="251674624" behindDoc="0" locked="0" layoutInCell="1" allowOverlap="1" wp14:anchorId="720F2DB1" wp14:editId="536D5ED6">
+                <wp:simplePos x="0" y="0"/>
+                <wp:positionH relativeFrom="column">
+                  <wp:posOffset>1433081</wp:posOffset>
+                </wp:positionH>
+                <wp:positionV relativeFrom="paragraph">
+                  <wp:posOffset>3669125</wp:posOffset>
+                </wp:positionV>
+                <wp:extent cx="1044054" cy="736856"/>
+                <wp:effectExtent l="133350" t="266700" r="137160" b="273050"/>
+                <wp:wrapNone/>
+                <wp:docPr id="24" name="Rectangle 24"/>
+                <wp:cNvGraphicFramePr/>
+                <a:graphic xmlns:a="http://schemas.openxmlformats.org/drawingml/2006/main">
+                  <a:graphicData uri="http://schemas.microsoft.com/office/word/2010/wordprocessingShape">
+                    <wps:wsp>
+                      <wps:cNvSpPr/>
+                      <wps:spPr>
+                        <a:xfrm rot="19172980">
+                          <a:off x="0" y="0"/>
+                          <a:ext cx="1044054" cy="736856"/>
+                        </a:xfrm>
+                        <a:prstGeom prst="rect">
+                          <a:avLst/>
+                        </a:prstGeom>
+                        <a:solidFill>
+                          <a:schemeClr val="bg1"/>
+                        </a:solidFill>
+                        <a:ln>
+                          <a:solidFill>
+                            <a:schemeClr val="bg1"/>
+                          </a:solidFill>
+                        </a:ln>
+                      </wps:spPr>
+                      <wps:style>
+                        <a:lnRef idx="2">
+                          <a:schemeClr val="accent1">
+                            <a:shade val="50000"/>
+                          </a:schemeClr>
+                        </a:lnRef>
+                        <a:fillRef idx="1">
+                          <a:schemeClr val="accent1"/>
+                        </a:fillRef>
+                        <a:effectRef idx="0">
+                          <a:schemeClr val="accent1"/>
+                        </a:effectRef>
+                        <a:fontRef idx="minor">
+                          <a:schemeClr val="lt1"/>
+                        </a:fontRef>
+                      </wps:style>
+                      <wps:bodyPr rot="0" spcFirstLastPara="0" vertOverflow="overflow" horzOverflow="overflow" vert="horz" wrap="square" lIns="91440" tIns="45720" rIns="91440" bIns="45720" numCol="1" spcCol="0" rtlCol="0" fromWordArt="0" anchor="ctr" anchorCtr="0" forceAA="0" compatLnSpc="1">
+                        <a:prstTxWarp prst="textNoShape">
+                          <a:avLst/>
+                        </a:prstTxWarp>
+                        <a:noAutofit/>
+                      </wps:bodyPr>
+                    </wps:wsp>
+                  </a:graphicData>
+                </a:graphic>
+                <wp14:sizeRelH relativeFrom="margin">
+                  <wp14:pctWidth>0</wp14:pctWidth>
+                </wp14:sizeRelH>
+                <wp14:sizeRelV relativeFrom="margin">
+                  <wp14:pctHeight>0</wp14:pctHeight>
+                </wp14:sizeRelV>
+              </wp:anchor>
+            </w:drawing>
+          </mc:Choice>
+          <mc:Fallback>
+            <w:pict>
+              <v:rect w14:anchorId="5369594D" id="Rectangle 24" o:spid="_x0000_s1026" style="position:absolute;margin-left:112.85pt;margin-top:288.9pt;width:82.2pt;height:58pt;rotation:-2650953fd;z-index:251674624;visibility:visible;mso-wrap-style:square;mso-width-percent:0;mso-height-percent:0;mso-wrap-distance-left:9pt;mso-wrap-distance-top:0;mso-wrap-distance-right:9pt;mso-wrap-distance-bottom:0;mso-position-horizontal:absolute;mso-position-horizontal-relative:text;mso-position-vertical:absolute;mso-position-vertical-relative:text;mso-width-percent:0;mso-height-percent:0;mso-width-relative:margin;mso-height-relative:margin;v-text-anchor:middle" o:gfxdata="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" fillcolor="white [3212]" strokecolor="white [3212]" strokeweight="1pt"/>
+            </w:pict>
+          </mc:Fallback>
+        </mc:AlternateContent>
+      </w:r>
+      <w:r>
+        <w:rPr>
+          <w:noProof/>
+          <w:sz w:val="28"/>
+          <w:szCs w:val="28"/>
+        </w:rPr>
+        <mc:AlternateContent>
+          <mc:Choice Requires="wps">
+            <w:drawing>
+              <wp:anchor distT="0" distB="0" distL="114300" distR="114300" simplePos="0" relativeHeight="251672576" behindDoc="0" locked="0" layoutInCell="1" allowOverlap="1" wp14:anchorId="7689B734" wp14:editId="5D73DD93">
+                <wp:simplePos x="0" y="0"/>
+                <wp:positionH relativeFrom="column">
+                  <wp:posOffset>1774654</wp:posOffset>
+                </wp:positionH>
+                <wp:positionV relativeFrom="paragraph">
+                  <wp:posOffset>3969470</wp:posOffset>
+                </wp:positionV>
+                <wp:extent cx="1972101" cy="1016759"/>
+                <wp:effectExtent l="0" t="0" r="28575" b="12065"/>
+                <wp:wrapNone/>
+                <wp:docPr id="23" name="Rectangle 23"/>
+                <wp:cNvGraphicFramePr/>
+                <a:graphic xmlns:a="http://schemas.openxmlformats.org/drawingml/2006/main">
+                  <a:graphicData uri="http://schemas.microsoft.com/office/word/2010/wordprocessingShape">
+                    <wps:wsp>
+                      <wps:cNvSpPr/>
+                      <wps:spPr>
+                        <a:xfrm>
+                          <a:off x="0" y="0"/>
+                          <a:ext cx="1972101" cy="1016759"/>
+                        </a:xfrm>
+                        <a:prstGeom prst="rect">
+                          <a:avLst/>
+                        </a:prstGeom>
+                        <a:solidFill>
+                          <a:schemeClr val="bg1"/>
+                        </a:solidFill>
+                        <a:ln>
+                          <a:solidFill>
+                            <a:schemeClr val="bg1"/>
+                          </a:solidFill>
+                        </a:ln>
+                      </wps:spPr>
+                      <wps:style>
+                        <a:lnRef idx="2">
+                          <a:schemeClr val="accent1">
+                            <a:shade val="50000"/>
+                          </a:schemeClr>
+                        </a:lnRef>
+                        <a:fillRef idx="1">
+                          <a:schemeClr val="accent1"/>
+                        </a:fillRef>
+                        <a:effectRef idx="0">
+                          <a:schemeClr val="accent1"/>
+                        </a:effectRef>
+                        <a:fontRef idx="minor">
+                          <a:schemeClr val="lt1"/>
+                        </a:fontRef>
+                      </wps:style>
+                      <wps:bodyPr rot="0" spcFirstLastPara="0" vertOverflow="overflow" horzOverflow="overflow" vert="horz" wrap="square" lIns="91440" tIns="45720" rIns="91440" bIns="45720" numCol="1" spcCol="0" rtlCol="0" fromWordArt="0" anchor="ctr" anchorCtr="0" forceAA="0" compatLnSpc="1">
+                        <a:prstTxWarp prst="textNoShape">
+                          <a:avLst/>
+                        </a:prstTxWarp>
+                        <a:noAutofit/>
+                      </wps:bodyPr>
+                    </wps:wsp>
+                  </a:graphicData>
+                </a:graphic>
+              </wp:anchor>
+            </w:drawing>
+          </mc:Choice>
+          <mc:Fallback>
+            <w:pict>
+              <v:rect w14:anchorId="3F41CAB9" id="Rectangle 23" o:spid="_x0000_s1026" style="position:absolute;margin-left:139.75pt;margin-top:312.55pt;width:155.3pt;height:80.05pt;z-index:251672576;visibility:visible;mso-wrap-style:square;mso-wrap-distance-left:9pt;mso-wrap-distance-top:0;mso-wrap-distance-right:9pt;mso-wrap-distance-bottom:0;mso-position-horizontal:absolute;mso-position-horizontal-relative:text;mso-position-vertical:absolute;mso-position-vertical-relative:text;v-text-anchor:middle" o:gfxdata="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" fillcolor="white [3212]" strokecolor="white [3212]" strokeweight="1pt"/>
+            </w:pict>
+          </mc:Fallback>
+        </mc:AlternateContent>
+      </w:r>
       <w:r>
         <w:rPr>
           <w:sz w:val="28"/>
@@ -2344,6 +3552,14 @@
         </w:rPr>
         <w:br w:type="page"/>
       </w:r>
+    </w:p>
+    <w:p>
+      <w:pPr>
+        <w:rPr>
+          <w:sz w:val="28"/>
+          <w:szCs w:val="28"/>
+        </w:rPr>
+      </w:pPr>
     </w:p>
     <w:p>
       <w:pPr>
@@ -2365,7 +3581,6 @@
           <w:szCs w:val="36"/>
           <w:u w:val="single"/>
         </w:rPr>
-        <w:lastRenderedPageBreak/>
         <w:t>Procédures stockées</w:t>
       </w:r>
     </w:p>
@@ -2392,12 +3607,21 @@
         </w:rPr>
       </w:pPr>
       <w:proofErr w:type="spellStart"/>
-      <w:r>
-        <w:rPr>
-          <w:sz w:val="28"/>
-          <w:szCs w:val="28"/>
-        </w:rPr>
-        <w:t>insert_livre_with_auteur</w:t>
+      <w:proofErr w:type="gramStart"/>
+      <w:r>
+        <w:rPr>
+          <w:sz w:val="28"/>
+          <w:szCs w:val="28"/>
+        </w:rPr>
+        <w:t>insert</w:t>
+      </w:r>
+      <w:proofErr w:type="gramEnd"/>
+      <w:r>
+        <w:rPr>
+          <w:sz w:val="28"/>
+          <w:szCs w:val="28"/>
+        </w:rPr>
+        <w:t>_livre_with_auteur</w:t>
       </w:r>
       <w:proofErr w:type="spellEnd"/>
       <w:r>
@@ -2421,12 +3645,21 @@
         </w:rPr>
       </w:pPr>
       <w:proofErr w:type="spellStart"/>
-      <w:r>
-        <w:rPr>
-          <w:sz w:val="28"/>
-          <w:szCs w:val="28"/>
-        </w:rPr>
-        <w:t>select_allComs_user</w:t>
+      <w:proofErr w:type="gramStart"/>
+      <w:r>
+        <w:rPr>
+          <w:sz w:val="28"/>
+          <w:szCs w:val="28"/>
+        </w:rPr>
+        <w:t>select</w:t>
+      </w:r>
+      <w:proofErr w:type="gramEnd"/>
+      <w:r>
+        <w:rPr>
+          <w:sz w:val="28"/>
+          <w:szCs w:val="28"/>
+        </w:rPr>
+        <w:t>_allComs_user</w:t>
       </w:r>
       <w:proofErr w:type="spellEnd"/>
       <w:r>
@@ -2450,12 +3683,21 @@
         </w:rPr>
       </w:pPr>
       <w:proofErr w:type="spellStart"/>
-      <w:r>
-        <w:rPr>
-          <w:sz w:val="28"/>
-          <w:szCs w:val="28"/>
-        </w:rPr>
-        <w:t>select_commentaires_by_user_and_livre</w:t>
+      <w:proofErr w:type="gramStart"/>
+      <w:r>
+        <w:rPr>
+          <w:sz w:val="28"/>
+          <w:szCs w:val="28"/>
+        </w:rPr>
+        <w:t>select</w:t>
+      </w:r>
+      <w:proofErr w:type="gramEnd"/>
+      <w:r>
+        <w:rPr>
+          <w:sz w:val="28"/>
+          <w:szCs w:val="28"/>
+        </w:rPr>
+        <w:t>_commentaires_by_user_and_livre</w:t>
       </w:r>
       <w:proofErr w:type="spellEnd"/>
       <w:r>
@@ -2486,12 +3728,21 @@
         </w:rPr>
       </w:pPr>
       <w:proofErr w:type="spellStart"/>
-      <w:r>
-        <w:rPr>
-          <w:sz w:val="28"/>
-          <w:szCs w:val="28"/>
-        </w:rPr>
-        <w:t>select_commentaires_non_approuve</w:t>
+      <w:proofErr w:type="gramStart"/>
+      <w:r>
+        <w:rPr>
+          <w:sz w:val="28"/>
+          <w:szCs w:val="28"/>
+        </w:rPr>
+        <w:t>select</w:t>
+      </w:r>
+      <w:proofErr w:type="gramEnd"/>
+      <w:r>
+        <w:rPr>
+          <w:sz w:val="28"/>
+          <w:szCs w:val="28"/>
+        </w:rPr>
+        <w:t>_commentaires_non_approuve</w:t>
       </w:r>
       <w:proofErr w:type="spellEnd"/>
       <w:r>
@@ -2522,12 +3773,21 @@
         </w:rPr>
       </w:pPr>
       <w:proofErr w:type="spellStart"/>
-      <w:r>
-        <w:rPr>
-          <w:sz w:val="28"/>
-          <w:szCs w:val="28"/>
-        </w:rPr>
-        <w:t>select_genre_with_livre_and_auteur</w:t>
+      <w:proofErr w:type="gramStart"/>
+      <w:r>
+        <w:rPr>
+          <w:sz w:val="28"/>
+          <w:szCs w:val="28"/>
+        </w:rPr>
+        <w:t>select</w:t>
+      </w:r>
+      <w:proofErr w:type="gramEnd"/>
+      <w:r>
+        <w:rPr>
+          <w:sz w:val="28"/>
+          <w:szCs w:val="28"/>
+        </w:rPr>
+        <w:t>_genre_with_livre_and_auteur</w:t>
       </w:r>
       <w:proofErr w:type="spellEnd"/>
       <w:r>
@@ -2558,12 +3818,21 @@
         </w:rPr>
       </w:pPr>
       <w:proofErr w:type="spellStart"/>
-      <w:r>
-        <w:rPr>
-          <w:sz w:val="28"/>
-          <w:szCs w:val="28"/>
-        </w:rPr>
-        <w:t>select_panier</w:t>
+      <w:proofErr w:type="gramStart"/>
+      <w:r>
+        <w:rPr>
+          <w:sz w:val="28"/>
+          <w:szCs w:val="28"/>
+        </w:rPr>
+        <w:t>select</w:t>
+      </w:r>
+      <w:proofErr w:type="gramEnd"/>
+      <w:r>
+        <w:rPr>
+          <w:sz w:val="28"/>
+          <w:szCs w:val="28"/>
+        </w:rPr>
+        <w:t>_panier</w:t>
       </w:r>
       <w:proofErr w:type="spellEnd"/>
       <w:r>
@@ -2601,12 +3870,21 @@
         </w:rPr>
       </w:pPr>
       <w:proofErr w:type="spellStart"/>
-      <w:r>
-        <w:rPr>
-          <w:sz w:val="28"/>
-          <w:szCs w:val="28"/>
-        </w:rPr>
-        <w:t>verif_commentaire</w:t>
+      <w:proofErr w:type="gramStart"/>
+      <w:r>
+        <w:rPr>
+          <w:sz w:val="28"/>
+          <w:szCs w:val="28"/>
+        </w:rPr>
+        <w:t>verif</w:t>
+      </w:r>
+      <w:proofErr w:type="gramEnd"/>
+      <w:r>
+        <w:rPr>
+          <w:sz w:val="28"/>
+          <w:szCs w:val="28"/>
+        </w:rPr>
+        <w:t>_commentaire</w:t>
       </w:r>
       <w:proofErr w:type="spellEnd"/>
       <w:r>
@@ -2670,7 +3948,7 @@
         </w:rPr>
         <w:t xml:space="preserve">Bootstrap 5 : </w:t>
       </w:r>
-      <w:hyperlink r:id="rId15" w:history="1">
+      <w:hyperlink r:id="rId17" w:history="1">
         <w:r>
           <w:rPr>
             <w:rStyle w:val="Lienhypertexte"/>
@@ -2732,7 +4010,7 @@
         </w:rPr>
         <w:t xml:space="preserve">AOS : </w:t>
       </w:r>
-      <w:hyperlink r:id="rId16" w:history="1">
+      <w:hyperlink r:id="rId18" w:history="1">
         <w:r>
           <w:rPr>
             <w:rStyle w:val="Lienhypertexte"/>
@@ -2773,6 +4051,7 @@
         </w:rPr>
       </w:pPr>
       <w:proofErr w:type="spellStart"/>
+      <w:proofErr w:type="gramStart"/>
       <w:r>
         <w:rPr>
           <w:sz w:val="28"/>
@@ -2788,14 +4067,23 @@
           <w:szCs w:val="28"/>
           <w:lang w:val="en-GB"/>
         </w:rPr>
-        <w:t xml:space="preserve"> : https://ajax.googleapis.com/ajax/libs/jquery/3.6.0/jquery.min.js</w:t>
-      </w:r>
+        <w:t xml:space="preserve"> :</w:t>
+      </w:r>
+      <w:proofErr w:type="gramEnd"/>
       <w:r>
         <w:rPr>
           <w:sz w:val="28"/>
           <w:szCs w:val="28"/>
           <w:lang w:val="en-GB"/>
         </w:rPr>
+        <w:t xml:space="preserve"> https://ajax.googleapis.com/ajax/libs/jquery/3.6.0/jquery.min.js</w:t>
+      </w:r>
+      <w:r>
+        <w:rPr>
+          <w:sz w:val="28"/>
+          <w:szCs w:val="28"/>
+          <w:lang w:val="en-GB"/>
+        </w:rPr>
         <w:t xml:space="preserve"> </w:t>
       </w:r>
       <w:r>
@@ -2855,7 +4143,7 @@
         </w:rPr>
         <w:t xml:space="preserve"> : </w:t>
       </w:r>
-      <w:hyperlink r:id="rId17" w:history="1">
+      <w:hyperlink r:id="rId19" w:history="1">
         <w:r>
           <w:rPr>
             <w:rStyle w:val="Lienhypertexte"/>
@@ -2939,7 +4227,7 @@
         </w:rPr>
         <w:t xml:space="preserve">: </w:t>
       </w:r>
-      <w:hyperlink r:id="rId18" w:history="1">
+      <w:hyperlink r:id="rId20" w:history="1">
         <w:r>
           <w:rPr>
             <w:rStyle w:val="Lienhypertexte"/>
@@ -3016,7 +4304,6 @@
           <w:szCs w:val="36"/>
           <w:u w:val="single"/>
         </w:rPr>
-        <w:lastRenderedPageBreak/>
         <w:t>Gestion du trafi</w:t>
       </w:r>
       <w:r>
@@ -3069,7 +4356,7 @@
                     </pic:cNvPicPr>
                   </pic:nvPicPr>
                   <pic:blipFill>
-                    <a:blip r:embed="rId19" cstate="print">
+                    <a:blip r:embed="rId21" cstate="print">
                       <a:extLst>
                         <a:ext uri="{28A0092B-C50C-407E-A947-70E740481C1C}">
                           <a14:useLocalDpi xmlns:a14="http://schemas.microsoft.com/office/drawing/2010/main" val="0"/>
@@ -3161,21 +4448,7 @@
           <w:sz w:val="28"/>
           <w:szCs w:val="28"/>
         </w:rPr>
-        <w:t xml:space="preserve"> En insérant un tag </w:t>
-      </w:r>
-      <w:r>
-        <w:rPr>
-          <w:sz w:val="28"/>
-          <w:szCs w:val="28"/>
-        </w:rPr>
-        <w:t>avec un id donné</w:t>
-      </w:r>
-      <w:r>
-        <w:rPr>
-          <w:sz w:val="28"/>
-          <w:szCs w:val="28"/>
-        </w:rPr>
-        <w:t xml:space="preserve"> par Analytics dans le header, il est possible de récolter des données concernant </w:t>
+        <w:t xml:space="preserve"> En insérant un tag avec un id donné par Analytics dans le header, il est possible de récolter des données concernant </w:t>
       </w:r>
       <w:r>
         <w:rPr>
@@ -3220,6 +4493,7 @@
       </w:pPr>
       <w:r>
         <w:rPr>
+          <w:noProof/>
           <w:sz w:val="28"/>
           <w:szCs w:val="28"/>
         </w:rPr>
@@ -3239,7 +4513,7 @@
                     <pic:cNvPicPr/>
                   </pic:nvPicPr>
                   <pic:blipFill>
-                    <a:blip r:embed="rId20"/>
+                    <a:blip r:embed="rId22"/>
                     <a:stretch>
                       <a:fillRect/>
                     </a:stretch>
@@ -3354,7 +4628,7 @@
                     <pic:cNvPicPr/>
                   </pic:nvPicPr>
                   <pic:blipFill>
-                    <a:blip r:embed="rId21" cstate="print">
+                    <a:blip r:embed="rId23" cstate="print">
                       <a:extLst>
                         <a:ext uri="{28A0092B-C50C-407E-A947-70E740481C1C}">
                           <a14:useLocalDpi xmlns:a14="http://schemas.microsoft.com/office/drawing/2010/main" val="0"/>
@@ -4063,19 +5337,19 @@
       </w:pPr>
     </w:lvl>
   </w:abstractNum>
-  <w:num w:numId="1">
+  <w:num w:numId="1" w16cid:durableId="520558278">
     <w:abstractNumId w:val="1"/>
   </w:num>
-  <w:num w:numId="2">
+  <w:num w:numId="2" w16cid:durableId="1361931072">
     <w:abstractNumId w:val="0"/>
   </w:num>
-  <w:num w:numId="3">
+  <w:num w:numId="3" w16cid:durableId="954865994">
     <w:abstractNumId w:val="3"/>
   </w:num>
-  <w:num w:numId="4">
+  <w:num w:numId="4" w16cid:durableId="1349066402">
     <w:abstractNumId w:val="4"/>
   </w:num>
-  <w:num w:numId="5">
+  <w:num w:numId="5" w16cid:durableId="1208178169">
     <w:abstractNumId w:val="2"/>
   </w:num>
 </w:numbering>
@@ -4881,4 +6155,16 @@
     </a:ext>
   </a:extLst>
 </a:theme>
+</file>
+
+<file path=customXml/item1.xml><?xml version="1.0" encoding="utf-8"?>
+<b:Sources xmlns:b="http://schemas.openxmlformats.org/officeDocument/2006/bibliography" xmlns="http://schemas.openxmlformats.org/officeDocument/2006/bibliography" SelectedStyle="\APASixthEditionOfficeOnline.xsl" StyleName="APA" Version="6"/>
+</file>
+
+<file path=customXml/itemProps1.xml><?xml version="1.0" encoding="utf-8"?>
+<ds:datastoreItem xmlns:ds="http://schemas.openxmlformats.org/officeDocument/2006/customXml" ds:itemID="{5AFF96C1-80C3-4039-8EA3-F22B4A336853}">
+  <ds:schemaRefs>
+    <ds:schemaRef ds:uri="http://schemas.openxmlformats.org/officeDocument/2006/bibliography"/>
+  </ds:schemaRefs>
+</ds:datastoreItem>
 </file>
</xml_diff>

<commit_message>
Ajout de dernier instant doc technique
</commit_message>
<xml_diff>
--- a/docs/Documentation Technique AP WEB.docx
+++ b/docs/Documentation Technique AP WEB.docx
@@ -2015,35 +2015,7 @@
           <w:sz w:val="28"/>
           <w:szCs w:val="28"/>
         </w:rPr>
-        <w:t>Le fichier composer.</w:t>
-      </w:r>
-      <w:r>
-        <w:rPr>
-          <w:sz w:val="28"/>
-          <w:szCs w:val="28"/>
-        </w:rPr>
-        <w:t>lock</w:t>
-      </w:r>
-      <w:r>
-        <w:rPr>
-          <w:sz w:val="28"/>
-          <w:szCs w:val="28"/>
-        </w:rPr>
-        <w:t xml:space="preserve"> </w:t>
-      </w:r>
-      <w:r>
-        <w:rPr>
-          <w:sz w:val="28"/>
-          <w:szCs w:val="28"/>
-        </w:rPr>
-        <w:t>sert lui à lister toutes les versions des différentes dépendances du projet</w:t>
-      </w:r>
-      <w:r>
-        <w:rPr>
-          <w:sz w:val="28"/>
-          <w:szCs w:val="28"/>
-        </w:rPr>
-        <w:t>.</w:t>
+        <w:t>Le fichier composer.lock sert lui à lister toutes les versions des différentes dépendances du projet.</w:t>
       </w:r>
       <w:r>
         <w:rPr>
@@ -3339,14 +3311,7 @@
           <w:sz w:val="28"/>
           <w:szCs w:val="28"/>
         </w:rPr>
-        <w:t>delete_detailcommandes_after_delete_commande</w:t>
-      </w:r>
-      <w:r>
-        <w:rPr>
-          <w:sz w:val="28"/>
-          <w:szCs w:val="28"/>
-        </w:rPr>
-        <w:t xml:space="preserve"> : </w:t>
+        <w:t xml:space="preserve">delete_detailcommandes_after_delete_commande : </w:t>
       </w:r>
       <w:r>
         <w:rPr>
@@ -3380,14 +3345,7 @@
           <w:sz w:val="28"/>
           <w:szCs w:val="28"/>
         </w:rPr>
-        <w:t>delete_tentatives_connexion_after_insert_access_logs</w:t>
-      </w:r>
-      <w:r>
-        <w:rPr>
-          <w:sz w:val="28"/>
-          <w:szCs w:val="28"/>
-        </w:rPr>
-        <w:t> : Si la</w:t>
+        <w:t>delete_tentatives_connexion_after_insert_access_logs : Si la</w:t>
       </w:r>
       <w:r>
         <w:rPr>
@@ -4503,7 +4461,6 @@
     </w:p>
     <w:p>
       <w:pPr>
-        <w:ind w:left="360"/>
         <w:rPr>
           <w:sz w:val="28"/>
           <w:szCs w:val="28"/>
@@ -4516,13 +4473,13 @@
           <w:szCs w:val="28"/>
         </w:rPr>
         <w:drawing>
-          <wp:anchor distT="0" distB="0" distL="114300" distR="114300" simplePos="0" relativeHeight="251669504" behindDoc="0" locked="0" layoutInCell="1" allowOverlap="1" wp14:anchorId="7400E345" wp14:editId="4FC226F9">
+          <wp:anchor distT="0" distB="0" distL="114300" distR="114300" simplePos="0" relativeHeight="251669504" behindDoc="0" locked="0" layoutInCell="1" allowOverlap="1" wp14:anchorId="7400E345" wp14:editId="21CBB23F">
             <wp:simplePos x="0" y="0"/>
             <wp:positionH relativeFrom="page">
               <wp:align>left</wp:align>
             </wp:positionH>
             <wp:positionV relativeFrom="paragraph">
-              <wp:posOffset>191770</wp:posOffset>
+              <wp:posOffset>1270</wp:posOffset>
             </wp:positionV>
             <wp:extent cx="9561830" cy="4804701"/>
             <wp:effectExtent l="0" t="0" r="1270" b="0"/>
@@ -4577,6 +4534,391 @@
             </wp14:sizeRelV>
           </wp:anchor>
         </w:drawing>
+      </w:r>
+    </w:p>
+    <w:p>
+      <w:pPr>
+        <w:rPr>
+          <w:sz w:val="28"/>
+          <w:szCs w:val="28"/>
+        </w:rPr>
+      </w:pPr>
+    </w:p>
+    <w:p>
+      <w:pPr>
+        <w:rPr>
+          <w:sz w:val="28"/>
+          <w:szCs w:val="28"/>
+        </w:rPr>
+      </w:pPr>
+    </w:p>
+    <w:p>
+      <w:pPr>
+        <w:rPr>
+          <w:sz w:val="28"/>
+          <w:szCs w:val="28"/>
+        </w:rPr>
+      </w:pPr>
+    </w:p>
+    <w:p>
+      <w:pPr>
+        <w:rPr>
+          <w:sz w:val="28"/>
+          <w:szCs w:val="28"/>
+        </w:rPr>
+      </w:pPr>
+    </w:p>
+    <w:p>
+      <w:pPr>
+        <w:rPr>
+          <w:sz w:val="28"/>
+          <w:szCs w:val="28"/>
+        </w:rPr>
+      </w:pPr>
+    </w:p>
+    <w:p>
+      <w:pPr>
+        <w:rPr>
+          <w:sz w:val="28"/>
+          <w:szCs w:val="28"/>
+        </w:rPr>
+      </w:pPr>
+    </w:p>
+    <w:p>
+      <w:pPr>
+        <w:rPr>
+          <w:sz w:val="28"/>
+          <w:szCs w:val="28"/>
+        </w:rPr>
+      </w:pPr>
+    </w:p>
+    <w:p>
+      <w:pPr>
+        <w:rPr>
+          <w:sz w:val="28"/>
+          <w:szCs w:val="28"/>
+        </w:rPr>
+      </w:pPr>
+    </w:p>
+    <w:p>
+      <w:pPr>
+        <w:rPr>
+          <w:sz w:val="28"/>
+          <w:szCs w:val="28"/>
+        </w:rPr>
+      </w:pPr>
+    </w:p>
+    <w:p>
+      <w:pPr>
+        <w:rPr>
+          <w:sz w:val="28"/>
+          <w:szCs w:val="28"/>
+        </w:rPr>
+      </w:pPr>
+    </w:p>
+    <w:p>
+      <w:pPr>
+        <w:rPr>
+          <w:sz w:val="28"/>
+          <w:szCs w:val="28"/>
+        </w:rPr>
+      </w:pPr>
+    </w:p>
+    <w:p>
+      <w:pPr>
+        <w:rPr>
+          <w:sz w:val="28"/>
+          <w:szCs w:val="28"/>
+        </w:rPr>
+      </w:pPr>
+    </w:p>
+    <w:p>
+      <w:pPr>
+        <w:rPr>
+          <w:sz w:val="28"/>
+          <w:szCs w:val="28"/>
+        </w:rPr>
+      </w:pPr>
+    </w:p>
+    <w:p>
+      <w:pPr>
+        <w:rPr>
+          <w:sz w:val="28"/>
+          <w:szCs w:val="28"/>
+        </w:rPr>
+      </w:pPr>
+    </w:p>
+    <w:p>
+      <w:pPr>
+        <w:rPr>
+          <w:sz w:val="28"/>
+          <w:szCs w:val="28"/>
+        </w:rPr>
+      </w:pPr>
+    </w:p>
+    <w:p>
+      <w:pPr>
+        <w:rPr>
+          <w:sz w:val="28"/>
+          <w:szCs w:val="28"/>
+        </w:rPr>
+      </w:pPr>
+    </w:p>
+    <w:p>
+      <w:pPr>
+        <w:rPr>
+          <w:sz w:val="28"/>
+          <w:szCs w:val="28"/>
+        </w:rPr>
+      </w:pPr>
+    </w:p>
+    <w:p>
+      <w:pPr>
+        <w:rPr>
+          <w:sz w:val="28"/>
+          <w:szCs w:val="28"/>
+        </w:rPr>
+      </w:pPr>
+    </w:p>
+    <w:p>
+      <w:pPr>
+        <w:rPr>
+          <w:sz w:val="28"/>
+          <w:szCs w:val="28"/>
+        </w:rPr>
+      </w:pPr>
+    </w:p>
+    <w:p>
+      <w:pPr>
+        <w:rPr>
+          <w:sz w:val="28"/>
+          <w:szCs w:val="28"/>
+        </w:rPr>
+      </w:pPr>
+    </w:p>
+    <w:p>
+      <w:pPr>
+        <w:pStyle w:val="Paragraphedeliste"/>
+        <w:numPr>
+          <w:ilvl w:val="0"/>
+          <w:numId w:val="1"/>
+        </w:numPr>
+        <w:jc w:val="center"/>
+        <w:rPr>
+          <w:sz w:val="36"/>
+          <w:szCs w:val="36"/>
+          <w:u w:val="single"/>
+        </w:rPr>
+      </w:pPr>
+      <w:r>
+        <w:rPr>
+          <w:sz w:val="36"/>
+          <w:szCs w:val="36"/>
+          <w:u w:val="single"/>
+        </w:rPr>
+        <w:lastRenderedPageBreak/>
+        <w:t>Suivi de connexion et sécurité pour l’administration</w:t>
+      </w:r>
+    </w:p>
+    <w:p>
+      <w:pPr>
+        <w:ind w:left="360"/>
+        <w:rPr>
+          <w:sz w:val="28"/>
+          <w:szCs w:val="28"/>
+        </w:rPr>
+      </w:pPr>
+      <w:r>
+        <w:rPr>
+          <w:sz w:val="28"/>
+          <w:szCs w:val="28"/>
+        </w:rPr>
+        <w:drawing>
+          <wp:inline distT="0" distB="0" distL="0" distR="0" wp14:anchorId="5C0FD749" wp14:editId="176FB7AC">
+            <wp:extent cx="5760720" cy="1292225"/>
+            <wp:effectExtent l="0" t="0" r="0" b="3175"/>
+            <wp:docPr id="15" name="Image 15"/>
+            <wp:cNvGraphicFramePr>
+              <a:graphicFrameLocks xmlns:a="http://schemas.openxmlformats.org/drawingml/2006/main" noChangeAspect="1"/>
+            </wp:cNvGraphicFramePr>
+            <a:graphic xmlns:a="http://schemas.openxmlformats.org/drawingml/2006/main">
+              <a:graphicData uri="http://schemas.openxmlformats.org/drawingml/2006/picture">
+                <pic:pic xmlns:pic="http://schemas.openxmlformats.org/drawingml/2006/picture">
+                  <pic:nvPicPr>
+                    <pic:cNvPr id="1" name=""/>
+                    <pic:cNvPicPr/>
+                  </pic:nvPicPr>
+                  <pic:blipFill>
+                    <a:blip r:embed="rId24"/>
+                    <a:stretch>
+                      <a:fillRect/>
+                    </a:stretch>
+                  </pic:blipFill>
+                  <pic:spPr>
+                    <a:xfrm>
+                      <a:off x="0" y="0"/>
+                      <a:ext cx="5760720" cy="1292225"/>
+                    </a:xfrm>
+                    <a:prstGeom prst="rect">
+                      <a:avLst/>
+                    </a:prstGeom>
+                  </pic:spPr>
+                </pic:pic>
+              </a:graphicData>
+            </a:graphic>
+          </wp:inline>
+        </w:drawing>
+      </w:r>
+    </w:p>
+    <w:p>
+      <w:pPr>
+        <w:ind w:left="360"/>
+        <w:rPr>
+          <w:sz w:val="28"/>
+          <w:szCs w:val="28"/>
+        </w:rPr>
+      </w:pPr>
+      <w:r>
+        <w:rPr>
+          <w:sz w:val="28"/>
+          <w:szCs w:val="28"/>
+        </w:rPr>
+        <w:t>Afin de savoir quel utilisateur accède au site, à quel moment et avec quelle IP, une table</w:t>
+      </w:r>
+      <w:r>
+        <w:rPr>
+          <w:sz w:val="28"/>
+          <w:szCs w:val="28"/>
+        </w:rPr>
+        <w:t xml:space="preserve"> (access_logs)</w:t>
+      </w:r>
+      <w:r>
+        <w:rPr>
+          <w:sz w:val="28"/>
+          <w:szCs w:val="28"/>
+        </w:rPr>
+        <w:t xml:space="preserve"> répertoriant ces informations a été créée. Elle permet de garder un suivi quant aux personnes se connectant en tant que membre sur le site. </w:t>
+      </w:r>
+      <w:r>
+        <w:rPr>
+          <w:sz w:val="28"/>
+          <w:szCs w:val="28"/>
+        </w:rPr>
+        <w:t>La</w:t>
+      </w:r>
+      <w:r>
+        <w:rPr>
+          <w:sz w:val="28"/>
+          <w:szCs w:val="28"/>
+        </w:rPr>
+        <w:t xml:space="preserve"> table</w:t>
+      </w:r>
+      <w:r>
+        <w:rPr>
+          <w:sz w:val="28"/>
+          <w:szCs w:val="28"/>
+        </w:rPr>
+        <w:t xml:space="preserve"> « </w:t>
+      </w:r>
+      <w:r>
+        <w:rPr>
+          <w:sz w:val="28"/>
+          <w:szCs w:val="28"/>
+        </w:rPr>
+        <w:t>banned IP</w:t>
+      </w:r>
+      <w:r>
+        <w:rPr>
+          <w:sz w:val="28"/>
+          <w:szCs w:val="28"/>
+        </w:rPr>
+        <w:t> »</w:t>
+      </w:r>
+      <w:r>
+        <w:rPr>
+          <w:sz w:val="28"/>
+          <w:szCs w:val="28"/>
+        </w:rPr>
+        <w:t xml:space="preserve"> </w:t>
+      </w:r>
+      <w:r>
+        <w:rPr>
+          <w:sz w:val="28"/>
+          <w:szCs w:val="28"/>
+        </w:rPr>
+        <w:t>répertorie les adresses IP bannies du site. Les personnes bannies ne pourront plus se connecter au site.</w:t>
+      </w:r>
+    </w:p>
+    <w:p>
+      <w:pPr>
+        <w:ind w:left="360"/>
+        <w:rPr>
+          <w:sz w:val="28"/>
+          <w:szCs w:val="28"/>
+        </w:rPr>
+      </w:pPr>
+      <w:r>
+        <w:rPr>
+          <w:noProof/>
+        </w:rPr>
+        <w:drawing>
+          <wp:inline distT="0" distB="0" distL="0" distR="0" wp14:anchorId="526C1101" wp14:editId="2D09DC93">
+            <wp:extent cx="5760720" cy="3096260"/>
+            <wp:effectExtent l="0" t="0" r="0" b="8890"/>
+            <wp:docPr id="17" name="Image 17" descr="Une image contenant texte&#10;&#10;Description générée automatiquement"/>
+            <wp:cNvGraphicFramePr>
+              <a:graphicFrameLocks xmlns:a="http://schemas.openxmlformats.org/drawingml/2006/main" noChangeAspect="1"/>
+            </wp:cNvGraphicFramePr>
+            <a:graphic xmlns:a="http://schemas.openxmlformats.org/drawingml/2006/main">
+              <a:graphicData uri="http://schemas.openxmlformats.org/drawingml/2006/picture">
+                <pic:pic xmlns:pic="http://schemas.openxmlformats.org/drawingml/2006/picture">
+                  <pic:nvPicPr>
+                    <pic:cNvPr id="17" name="Image 17" descr="Une image contenant texte&#10;&#10;Description générée automatiquement"/>
+                    <pic:cNvPicPr/>
+                  </pic:nvPicPr>
+                  <pic:blipFill>
+                    <a:blip r:embed="rId25"/>
+                    <a:stretch>
+                      <a:fillRect/>
+                    </a:stretch>
+                  </pic:blipFill>
+                  <pic:spPr>
+                    <a:xfrm>
+                      <a:off x="0" y="0"/>
+                      <a:ext cx="5760720" cy="3096260"/>
+                    </a:xfrm>
+                    <a:prstGeom prst="rect">
+                      <a:avLst/>
+                    </a:prstGeom>
+                  </pic:spPr>
+                </pic:pic>
+              </a:graphicData>
+            </a:graphic>
+          </wp:inline>
+        </w:drawing>
+      </w:r>
+      <w:r>
+        <w:rPr>
+          <w:sz w:val="28"/>
+          <w:szCs w:val="28"/>
+        </w:rPr>
+        <w:t xml:space="preserve"> </w:t>
+      </w:r>
+    </w:p>
+    <w:p>
+      <w:pPr>
+        <w:ind w:left="360"/>
+        <w:rPr>
+          <w:sz w:val="28"/>
+          <w:szCs w:val="28"/>
+        </w:rPr>
+      </w:pPr>
+      <w:r>
+        <w:rPr>
+          <w:sz w:val="28"/>
+          <w:szCs w:val="28"/>
+        </w:rPr>
+        <w:t>Quant aux administrateurs, ils peuvent accéder à leur compte admin seulement si l’adresse IP et le compte est renseigné dans la table « allowed_ips ». Cela permet, en cas de piratage de compte, d’empêcher une personne malveillante d’accéder à un compte administrateur sur le site.</w:t>
       </w:r>
     </w:p>
     <w:sectPr>

</xml_diff>